<commit_message>
Updated GitLab pages deployment path
</commit_message>
<xml_diff>
--- a/StudentMobileApp/Sean Theobald D424 Task 3.docx
+++ b/StudentMobileApp/Sean Theobald D424 Task 3.docx
@@ -647,6 +647,11 @@
     </w:p>
     <w:sdt>
       <w:sdtPr>
+        <w:rPr>
+          <w:rFonts w:asciiTheme="minorHAnsi" w:eastAsiaTheme="minorEastAsia" w:hAnsiTheme="minorHAnsi" w:cstheme="minorBidi"/>
+          <w:b w:val="0"/>
+          <w:szCs w:val="24"/>
+        </w:rPr>
         <w:id w:val="-2045981326"/>
         <w:docPartObj>
           <w:docPartGallery w:val="Table of Contents"/>
@@ -655,10 +660,8 @@
       </w:sdtPr>
       <w:sdtEndPr>
         <w:rPr>
-          <w:rFonts w:asciiTheme="minorHAnsi" w:eastAsiaTheme="minorEastAsia" w:hAnsiTheme="minorHAnsi" w:cstheme="minorBidi"/>
           <w:bCs/>
           <w:noProof/>
-          <w:szCs w:val="24"/>
         </w:rPr>
       </w:sdtEndPr>
       <w:sdtContent>
@@ -1944,21 +1947,7 @@
           <w:b w:val="0"/>
           <w:bCs w:val="0"/>
         </w:rPr>
-        <w:t xml:space="preserve">The </w:t>
-      </w:r>
-      <w:r>
-        <w:rPr>
-          <w:b w:val="0"/>
-          <w:bCs w:val="0"/>
-        </w:rPr>
-        <w:t xml:space="preserve">app </w:t>
-      </w:r>
-      <w:r>
-        <w:rPr>
-          <w:b w:val="0"/>
-          <w:bCs w:val="0"/>
-        </w:rPr>
-        <w:t>follows a simple</w:t>
+        <w:t>The app follows a simple</w:t>
       </w:r>
       <w:r>
         <w:rPr>
@@ -2352,6 +2341,9 @@
     </w:p>
     <w:p>
       <w:r>
+        <w:rPr>
+          <w:noProof/>
+        </w:rPr>
         <w:drawing>
           <wp:inline distT="0" distB="0" distL="0" distR="0" wp14:anchorId="795849B6" wp14:editId="40629561">
             <wp:extent cx="3966644" cy="4275909"/>
@@ -2715,15 +2707,7 @@
       </w:r>
       <w:r>
         <w:br/>
-        <w:t xml:space="preserve">It displays all academic terms stored in the database in a </w:t>
-      </w:r>
-      <w:proofErr w:type="spellStart"/>
-      <w:r>
-        <w:t>CollectionView</w:t>
-      </w:r>
-      <w:proofErr w:type="spellEnd"/>
-      <w:r>
-        <w:t>.</w:t>
+        <w:t>It displays all academic terms stored in the database in a CollectionView.</w:t>
       </w:r>
       <w:r>
         <w:br/>
@@ -3710,15 +3694,7 @@
         </w:numPr>
       </w:pPr>
       <w:r>
-        <w:t xml:space="preserve">A </w:t>
-      </w:r>
-      <w:proofErr w:type="spellStart"/>
-      <w:r>
-        <w:t>CollectionView</w:t>
-      </w:r>
-      <w:proofErr w:type="spellEnd"/>
-      <w:r>
-        <w:t xml:space="preserve"> listing matching results across multiple entities</w:t>
+        <w:t>A CollectionView listing matching results across multiple entities</w:t>
       </w:r>
     </w:p>
     <w:p>
@@ -4072,25 +4048,7 @@
           <w:kern w:val="0"/>
           <w:lang w:eastAsia="en-US"/>
         </w:rPr>
-        <w:t xml:space="preserve">The purpose of testing the Student Mobile App was to verify that all core </w:t>
-      </w:r>
-      <w:proofErr w:type="gramStart"/>
-      <w:r>
-        <w:rPr>
-          <w:rFonts w:ascii="Times New Roman" w:eastAsia="Times New Roman" w:hAnsi="Times New Roman" w:cs="Times New Roman"/>
-          <w:kern w:val="0"/>
-          <w:lang w:eastAsia="en-US"/>
-        </w:rPr>
-        <w:t>functions—</w:t>
-      </w:r>
-      <w:proofErr w:type="gramEnd"/>
-      <w:r>
-        <w:rPr>
-          <w:rFonts w:ascii="Times New Roman" w:eastAsia="Times New Roman" w:hAnsi="Times New Roman" w:cs="Times New Roman"/>
-          <w:kern w:val="0"/>
-          <w:lang w:eastAsia="en-US"/>
-        </w:rPr>
-        <w:t>term, course, and assessment management—operate correctly and reliably on Android devices.</w:t>
+        <w:t>The purpose of testing the Student Mobile App was to verify that all core functions—term, course, and assessment management—operate correctly and reliably on Android devices.</w:t>
       </w:r>
       <w:r>
         <w:rPr>
@@ -4101,7 +4059,6 @@
         <w:br/>
         <w:t xml:space="preserve">Testing was conducted manually through emulator sessions within Visual Studio 2022, combined with targeted logic validation using the </w:t>
       </w:r>
-      <w:proofErr w:type="spellStart"/>
       <w:r>
         <w:rPr>
           <w:rFonts w:ascii="Courier New" w:eastAsia="Times New Roman" w:hAnsi="Courier New" w:cs="Courier New"/>
@@ -4112,7 +4069,6 @@
         </w:rPr>
         <w:t>ValidationHelper</w:t>
       </w:r>
-      <w:proofErr w:type="spellEnd"/>
       <w:r>
         <w:rPr>
           <w:rFonts w:ascii="Times New Roman" w:eastAsia="Times New Roman" w:hAnsi="Times New Roman" w:cs="Times New Roman"/>
@@ -4378,7 +4334,6 @@
         </w:rPr>
         <w:t xml:space="preserve"> – unit-style tests in C# for </w:t>
       </w:r>
-      <w:proofErr w:type="spellStart"/>
       <w:r>
         <w:rPr>
           <w:rFonts w:ascii="Courier New" w:eastAsia="Times New Roman" w:hAnsi="Courier New" w:cs="Courier New"/>
@@ -4389,7 +4344,6 @@
         </w:rPr>
         <w:t>ValidationHelper</w:t>
       </w:r>
-      <w:proofErr w:type="spellEnd"/>
       <w:r>
         <w:rPr>
           <w:rFonts w:ascii="Times New Roman" w:eastAsia="Times New Roman" w:hAnsi="Times New Roman" w:cs="Times New Roman"/>
@@ -4619,13 +4573,8 @@
             <w:pPr>
               <w:ind w:firstLine="0"/>
             </w:pPr>
-            <w:proofErr w:type="spellStart"/>
-            <w:r>
-              <w:t>ValidationHelper</w:t>
-            </w:r>
-            <w:proofErr w:type="spellEnd"/>
-            <w:r>
-              <w:t xml:space="preserve"> methods, Database CRUD functions, Add/Edit/Delete forms, Notification triggers.</w:t>
+            <w:r>
+              <w:t>ValidationHelper methods, Database CRUD functions, Add/Edit/Delete forms, Notification triggers.</w:t>
             </w:r>
           </w:p>
         </w:tc>
@@ -4757,21 +4706,8 @@
               <w:ind w:firstLine="0"/>
             </w:pPr>
             <w:r>
-              <w:t>Visual Studio 2022, Android SDK, .NET MAUI 8, SQLite-net-</w:t>
-            </w:r>
-            <w:proofErr w:type="spellStart"/>
-            <w:r>
-              <w:t>pcl</w:t>
-            </w:r>
-            <w:proofErr w:type="spellEnd"/>
-            <w:r>
-              <w:t xml:space="preserve">, </w:t>
-            </w:r>
-            <w:proofErr w:type="spellStart"/>
-            <w:r>
-              <w:t>Plugin.LocalNotification</w:t>
-            </w:r>
-            <w:proofErr w:type="spellEnd"/>
+              <w:t>Visual Studio 2022, Android SDK, .NET MAUI 8, SQLite-net-pcl, Plugin.LocalNotification</w:t>
+            </w:r>
           </w:p>
         </w:tc>
       </w:tr>
@@ -4836,15 +4772,7 @@
               <w:ind w:firstLine="0"/>
             </w:pPr>
             <w:r>
-              <w:t xml:space="preserve">Manual test scripts (described below) and </w:t>
-            </w:r>
-            <w:proofErr w:type="spellStart"/>
-            <w:r>
-              <w:t>ValidationHelper</w:t>
-            </w:r>
-            <w:proofErr w:type="spellEnd"/>
-            <w:r>
-              <w:t xml:space="preserve"> code samples</w:t>
+              <w:t>Manual test scripts (described below) and ValidationHelper code samples</w:t>
             </w:r>
           </w:p>
         </w:tc>
@@ -5294,21 +5222,7 @@
                 <w:b w:val="0"/>
                 <w:bCs w:val="0"/>
               </w:rPr>
-              <w:t xml:space="preserve">The feature performs as intended with no exceptions or incorrect </w:t>
-            </w:r>
-            <w:r>
-              <w:rPr>
-                <w:b w:val="0"/>
-                <w:bCs w:val="0"/>
-              </w:rPr>
-              <w:t>data output</w:t>
-            </w:r>
-            <w:r>
-              <w:rPr>
-                <w:b w:val="0"/>
-                <w:bCs w:val="0"/>
-              </w:rPr>
-              <w:t>.</w:t>
+              <w:t>The feature performs as intended with no exceptions or incorrect data output.</w:t>
             </w:r>
             <w:bookmarkEnd w:id="15"/>
           </w:p>
@@ -5406,21 +5320,7 @@
           <w:b w:val="0"/>
           <w:bCs w:val="0"/>
         </w:rPr>
-        <w:t xml:space="preserve">case of </w:t>
-      </w:r>
-      <w:r>
-        <w:rPr>
-          <w:b w:val="0"/>
-          <w:bCs w:val="0"/>
-        </w:rPr>
-        <w:t>failure</w:t>
-      </w:r>
-      <w:r>
-        <w:rPr>
-          <w:b w:val="0"/>
-          <w:bCs w:val="0"/>
-        </w:rPr>
-        <w:t>:</w:t>
+        <w:t>case of failure:</w:t>
       </w:r>
       <w:bookmarkEnd w:id="18"/>
     </w:p>
@@ -5535,17 +5435,15 @@
         <w:pStyle w:val="Heading2"/>
         <w:ind w:firstLine="720"/>
       </w:pPr>
-      <w:proofErr w:type="spellStart"/>
-      <w:r>
-        <w:t>ValidationHelper</w:t>
-      </w:r>
-      <w:proofErr w:type="spellEnd"/>
-      <w:r>
-        <w:t xml:space="preserve"> Test</w:t>
-      </w:r>
-    </w:p>
-    <w:p>
-      <w:r>
+      <w:r>
+        <w:t>ValidationHelper Test</w:t>
+      </w:r>
+    </w:p>
+    <w:p>
+      <w:r>
+        <w:rPr>
+          <w:noProof/>
+        </w:rPr>
         <w:drawing>
           <wp:inline distT="0" distB="0" distL="0" distR="0" wp14:anchorId="332D0BE4" wp14:editId="368E7EC5">
             <wp:extent cx="5943600" cy="4244975"/>
@@ -5591,6 +5489,9 @@
     </w:p>
     <w:p>
       <w:r>
+        <w:rPr>
+          <w:noProof/>
+        </w:rPr>
         <w:drawing>
           <wp:inline distT="0" distB="0" distL="0" distR="0" wp14:anchorId="06FF2F44" wp14:editId="6613D644">
             <wp:extent cx="5943600" cy="2073275"/>
@@ -5865,16 +5766,11 @@
         <w:t>A few issues were identified</w:t>
       </w:r>
       <w:r>
-        <w:t xml:space="preserve"> early </w:t>
-      </w:r>
-      <w:proofErr w:type="gramStart"/>
-      <w:r>
-        <w:t xml:space="preserve">on </w:t>
+        <w:t xml:space="preserve"> early on </w:t>
       </w:r>
       <w:r>
         <w:t>:</w:t>
       </w:r>
-      <w:proofErr w:type="gramEnd"/>
     </w:p>
     <w:p>
       <w:pPr>
@@ -5910,20 +5806,7 @@
         <w:t>Fix:</w:t>
       </w:r>
       <w:r>
-        <w:t xml:space="preserve"> Added cascade delete to </w:t>
-      </w:r>
-      <w:proofErr w:type="spellStart"/>
-      <w:proofErr w:type="gramStart"/>
-      <w:r>
-        <w:t>DeleteCourseAsync</w:t>
-      </w:r>
-      <w:proofErr w:type="spellEnd"/>
-      <w:r>
-        <w:t>(</w:t>
-      </w:r>
-      <w:proofErr w:type="gramEnd"/>
-      <w:r>
-        <w:t>).</w:t>
+        <w:t xml:space="preserve"> Added cascade delete to DeleteCourseAsync().</w:t>
       </w:r>
     </w:p>
     <w:p>
@@ -5960,15 +5843,7 @@
         <w:t>Fix:</w:t>
       </w:r>
       <w:r>
-        <w:t xml:space="preserve"> Integrated </w:t>
-      </w:r>
-      <w:proofErr w:type="spellStart"/>
-      <w:r>
-        <w:t>ValidationHelper.IsNotEmpty</w:t>
-      </w:r>
-      <w:proofErr w:type="spellEnd"/>
-      <w:r>
-        <w:t>() across all forms.</w:t>
+        <w:t xml:space="preserve"> Integrated ValidationHelper.IsNotEmpty() across all forms.</w:t>
       </w:r>
     </w:p>
     <w:p>
@@ -7400,7 +7275,7 @@
           <w:lang w:eastAsia="en-US"/>
         </w:rPr>
         <w:pict w14:anchorId="6688FCE4">
-          <v:rect id="_x0000_i1798" style="width:0;height:1.5pt" o:hralign="center" o:hrstd="t" o:hr="t" fillcolor="#a0a0a0" stroked="f"/>
+          <v:rect id="_x0000_i1025" style="width:0;height:1.5pt" o:hralign="center" o:hrstd="t" o:hr="t" fillcolor="#a0a0a0" stroked="f"/>
         </w:pict>
       </w:r>
     </w:p>
@@ -7729,7 +7604,7 @@
           <w:lang w:eastAsia="en-US"/>
         </w:rPr>
         <w:pict w14:anchorId="305AA4C0">
-          <v:rect id="_x0000_i1799" style="width:0;height:1.5pt" o:hralign="center" o:hrstd="t" o:hr="t" fillcolor="#a0a0a0" stroked="f"/>
+          <v:rect id="_x0000_i1026" style="width:0;height:1.5pt" o:hralign="center" o:hrstd="t" o:hr="t" fillcolor="#a0a0a0" stroked="f"/>
         </w:pict>
       </w:r>
     </w:p>
@@ -7874,20 +7749,8 @@
           <w:szCs w:val="20"/>
           <w:lang w:eastAsia="en-US"/>
         </w:rPr>
-        <w:t>cd d424-software-engineering-capstone/</w:t>
-      </w:r>
-      <w:proofErr w:type="spellStart"/>
-      <w:r>
-        <w:rPr>
-          <w:rFonts w:ascii="Courier New" w:eastAsia="Times New Roman" w:hAnsi="Courier New" w:cs="Courier New"/>
-          <w:kern w:val="0"/>
-          <w:sz w:val="20"/>
-          <w:szCs w:val="20"/>
-          <w:lang w:eastAsia="en-US"/>
-        </w:rPr>
-        <w:t>StudentMobileApp</w:t>
-      </w:r>
-      <w:proofErr w:type="spellEnd"/>
+        <w:t>cd d424-software-engineering-capstone/StudentMobileApp</w:t>
+      </w:r>
     </w:p>
     <w:p>
       <w:pPr>
@@ -7905,25 +7768,7 @@
           <w:kern w:val="0"/>
           <w:lang w:eastAsia="en-US"/>
         </w:rPr>
-        <w:t xml:space="preserve">Ensure you are working on the correct </w:t>
-      </w:r>
-      <w:proofErr w:type="gramStart"/>
-      <w:r>
-        <w:rPr>
-          <w:rFonts w:ascii="Times New Roman" w:eastAsia="Times New Roman" w:hAnsi="Times New Roman" w:cs="Times New Roman"/>
-          <w:kern w:val="0"/>
-          <w:lang w:eastAsia="en-US"/>
-        </w:rPr>
-        <w:t>branch</w:t>
-      </w:r>
-      <w:proofErr w:type="gramEnd"/>
-      <w:r>
-        <w:rPr>
-          <w:rFonts w:ascii="Times New Roman" w:eastAsia="Times New Roman" w:hAnsi="Times New Roman" w:cs="Times New Roman"/>
-          <w:kern w:val="0"/>
-          <w:lang w:eastAsia="en-US"/>
-        </w:rPr>
-        <w:t>:</w:t>
+        <w:t>Ensure you are working on the correct branch:</w:t>
       </w:r>
     </w:p>
     <w:p>
@@ -7956,7 +7801,6 @@
           <w:lang w:eastAsia="en-US"/>
         </w:rPr>
       </w:pPr>
-      <w:proofErr w:type="gramStart"/>
       <w:r>
         <w:rPr>
           <w:rFonts w:ascii="Courier New" w:eastAsia="Times New Roman" w:hAnsi="Courier New" w:cs="Courier New"/>
@@ -7965,31 +7809,8 @@
           <w:szCs w:val="20"/>
           <w:lang w:eastAsia="en-US"/>
         </w:rPr>
-        <w:t>git</w:t>
-      </w:r>
-      <w:proofErr w:type="gramEnd"/>
-      <w:r>
-        <w:rPr>
-          <w:rFonts w:ascii="Courier New" w:eastAsia="Times New Roman" w:hAnsi="Courier New" w:cs="Courier New"/>
-          <w:kern w:val="0"/>
-          <w:sz w:val="20"/>
-          <w:szCs w:val="20"/>
-          <w:lang w:eastAsia="en-US"/>
-        </w:rPr>
-        <w:t xml:space="preserve"> checkout </w:t>
-      </w:r>
-      <w:proofErr w:type="gramStart"/>
-      <w:r>
-        <w:rPr>
-          <w:rFonts w:ascii="Courier New" w:eastAsia="Times New Roman" w:hAnsi="Courier New" w:cs="Courier New"/>
-          <w:kern w:val="0"/>
-          <w:sz w:val="20"/>
-          <w:szCs w:val="20"/>
-          <w:lang w:eastAsia="en-US"/>
-        </w:rPr>
-        <w:t>working</w:t>
-      </w:r>
-      <w:proofErr w:type="gramEnd"/>
+        <w:t>git checkout working</w:t>
+      </w:r>
     </w:p>
     <w:p>
       <w:pPr>
@@ -8189,8 +8010,6 @@
         <w:lastRenderedPageBreak/>
         <w:t xml:space="preserve">Confirm that the file </w:t>
       </w:r>
-      <w:proofErr w:type="spellStart"/>
-      <w:proofErr w:type="gramStart"/>
       <w:r>
         <w:rPr>
           <w:rFonts w:ascii="Courier New" w:eastAsia="Times New Roman" w:hAnsi="Courier New" w:cs="Courier New"/>
@@ -8199,20 +8018,8 @@
           <w:szCs w:val="20"/>
           <w:lang w:eastAsia="en-US"/>
         </w:rPr>
-        <w:t>project.assets</w:t>
-      </w:r>
-      <w:proofErr w:type="gramEnd"/>
-      <w:r>
-        <w:rPr>
-          <w:rFonts w:ascii="Courier New" w:eastAsia="Times New Roman" w:hAnsi="Courier New" w:cs="Courier New"/>
-          <w:kern w:val="0"/>
-          <w:sz w:val="20"/>
-          <w:szCs w:val="20"/>
-          <w:lang w:eastAsia="en-US"/>
-        </w:rPr>
-        <w:t>.json</w:t>
-      </w:r>
-      <w:proofErr w:type="spellEnd"/>
+        <w:t>project.assets.json</w:t>
+      </w:r>
       <w:r>
         <w:rPr>
           <w:rFonts w:ascii="Times New Roman" w:eastAsia="Times New Roman" w:hAnsi="Times New Roman" w:cs="Times New Roman"/>
@@ -8515,20 +8322,8 @@
           <w:szCs w:val="20"/>
           <w:lang w:eastAsia="en-US"/>
         </w:rPr>
-        <w:t>.</w:t>
-      </w:r>
-      <w:proofErr w:type="spellStart"/>
-      <w:r>
-        <w:rPr>
-          <w:rFonts w:ascii="Courier New" w:eastAsia="Times New Roman" w:hAnsi="Courier New" w:cs="Courier New"/>
-          <w:kern w:val="0"/>
-          <w:sz w:val="20"/>
-          <w:szCs w:val="20"/>
-          <w:lang w:eastAsia="en-US"/>
-        </w:rPr>
-        <w:t>apk</w:t>
-      </w:r>
-      <w:proofErr w:type="spellEnd"/>
+        <w:t>.apk</w:t>
+      </w:r>
       <w:r>
         <w:rPr>
           <w:rFonts w:ascii="Times New Roman" w:eastAsia="Times New Roman" w:hAnsi="Times New Roman" w:cs="Times New Roman"/>
@@ -8555,7 +8350,7 @@
           <w:lang w:eastAsia="en-US"/>
         </w:rPr>
         <w:pict w14:anchorId="206F1F23">
-          <v:rect id="_x0000_i1800" style="width:0;height:1.5pt" o:hralign="center" o:hrstd="t" o:hr="t" fillcolor="#a0a0a0" stroked="f"/>
+          <v:rect id="_x0000_i1027" style="width:0;height:1.5pt" o:hralign="center" o:hrstd="t" o:hr="t" fillcolor="#a0a0a0" stroked="f"/>
         </w:pict>
       </w:r>
     </w:p>
@@ -8895,7 +8690,7 @@
           <w:lang w:eastAsia="en-US"/>
         </w:rPr>
         <w:pict w14:anchorId="620A3CD5">
-          <v:rect id="_x0000_i1801" style="width:0;height:1.5pt" o:hralign="center" o:hrstd="t" o:hr="t" fillcolor="#a0a0a0" stroked="f"/>
+          <v:rect id="_x0000_i1028" style="width:0;height:1.5pt" o:hralign="center" o:hrstd="t" o:hr="t" fillcolor="#a0a0a0" stroked="f"/>
         </w:pict>
       </w:r>
     </w:p>
@@ -9041,7 +8836,6 @@
         </w:rPr>
         <w:t xml:space="preserve">Update all packages (especially </w:t>
       </w:r>
-      <w:proofErr w:type="gramStart"/>
       <w:r>
         <w:rPr>
           <w:rFonts w:ascii="Courier New" w:eastAsia="Times New Roman" w:hAnsi="Courier New" w:cs="Courier New"/>
@@ -9052,7 +8846,6 @@
         </w:rPr>
         <w:t>Microsoft.Maui.*</w:t>
       </w:r>
-      <w:proofErr w:type="gramEnd"/>
       <w:r>
         <w:rPr>
           <w:rFonts w:ascii="Times New Roman" w:eastAsia="Times New Roman" w:hAnsi="Times New Roman" w:cs="Times New Roman"/>
@@ -9061,7 +8854,6 @@
         </w:rPr>
         <w:t xml:space="preserve"> and </w:t>
       </w:r>
-      <w:proofErr w:type="spellStart"/>
       <w:r>
         <w:rPr>
           <w:rFonts w:ascii="Courier New" w:eastAsia="Times New Roman" w:hAnsi="Courier New" w:cs="Courier New"/>
@@ -9072,7 +8864,6 @@
         </w:rPr>
         <w:t>CommunityToolkit.Mvvm</w:t>
       </w:r>
-      <w:proofErr w:type="spellEnd"/>
       <w:r>
         <w:rPr>
           <w:rFonts w:ascii="Times New Roman" w:eastAsia="Times New Roman" w:hAnsi="Times New Roman" w:cs="Times New Roman"/>
@@ -9188,7 +8979,7 @@
           <w:lang w:eastAsia="en-US"/>
         </w:rPr>
         <w:pict w14:anchorId="3DCC9D48">
-          <v:rect id="_x0000_i1802" style="width:0;height:1.5pt" o:hralign="center" o:hrstd="t" o:hr="t" fillcolor="#a0a0a0" stroked="f"/>
+          <v:rect id="_x0000_i1029" style="width:0;height:1.5pt" o:hralign="center" o:hrstd="t" o:hr="t" fillcolor="#a0a0a0" stroked="f"/>
         </w:pict>
       </w:r>
     </w:p>
@@ -9239,25 +9030,7 @@
           <w:lang w:eastAsia="en-US"/>
         </w:rPr>
         <w:lastRenderedPageBreak/>
-        <w:t xml:space="preserve">To prepare a new </w:t>
-      </w:r>
-      <w:proofErr w:type="gramStart"/>
-      <w:r>
-        <w:rPr>
-          <w:rFonts w:ascii="Times New Roman" w:eastAsia="Times New Roman" w:hAnsi="Times New Roman" w:cs="Times New Roman"/>
-          <w:kern w:val="0"/>
-          <w:lang w:eastAsia="en-US"/>
-        </w:rPr>
-        <w:t>release</w:t>
-      </w:r>
-      <w:proofErr w:type="gramEnd"/>
-      <w:r>
-        <w:rPr>
-          <w:rFonts w:ascii="Times New Roman" w:eastAsia="Times New Roman" w:hAnsi="Times New Roman" w:cs="Times New Roman"/>
-          <w:kern w:val="0"/>
-          <w:lang w:eastAsia="en-US"/>
-        </w:rPr>
-        <w:t xml:space="preserve"> version of the app:</w:t>
+        <w:t>To prepare a new release version of the app:</w:t>
       </w:r>
     </w:p>
     <w:p>
@@ -9369,9 +9142,16 @@
           <w:szCs w:val="20"/>
           <w:lang w:eastAsia="en-US"/>
         </w:rPr>
-        <w:t>.</w:t>
-      </w:r>
-      <w:proofErr w:type="spellStart"/>
+        <w:t>.apk</w:t>
+      </w:r>
+      <w:r>
+        <w:rPr>
+          <w:rFonts w:ascii="Times New Roman" w:eastAsia="Times New Roman" w:hAnsi="Times New Roman" w:cs="Times New Roman"/>
+          <w:kern w:val="0"/>
+          <w:lang w:eastAsia="en-US"/>
+        </w:rPr>
+        <w:t xml:space="preserve"> file to </w:t>
+      </w:r>
       <w:r>
         <w:rPr>
           <w:rFonts w:ascii="Courier New" w:eastAsia="Times New Roman" w:hAnsi="Courier New" w:cs="Courier New"/>
@@ -9380,48 +9160,7 @@
           <w:szCs w:val="20"/>
           <w:lang w:eastAsia="en-US"/>
         </w:rPr>
-        <w:t>apk</w:t>
-      </w:r>
-      <w:proofErr w:type="spellEnd"/>
-      <w:r>
-        <w:rPr>
-          <w:rFonts w:ascii="Times New Roman" w:eastAsia="Times New Roman" w:hAnsi="Times New Roman" w:cs="Times New Roman"/>
-          <w:kern w:val="0"/>
-          <w:lang w:eastAsia="en-US"/>
-        </w:rPr>
-        <w:t xml:space="preserve"> file to </w:t>
-      </w:r>
-      <w:r>
-        <w:rPr>
-          <w:rFonts w:ascii="Courier New" w:eastAsia="Times New Roman" w:hAnsi="Courier New" w:cs="Courier New"/>
-          <w:kern w:val="0"/>
-          <w:sz w:val="20"/>
-          <w:szCs w:val="20"/>
-          <w:lang w:eastAsia="en-US"/>
-        </w:rPr>
-        <w:t>/</w:t>
-      </w:r>
-      <w:proofErr w:type="spellStart"/>
-      <w:r>
-        <w:rPr>
-          <w:rFonts w:ascii="Courier New" w:eastAsia="Times New Roman" w:hAnsi="Courier New" w:cs="Courier New"/>
-          <w:kern w:val="0"/>
-          <w:sz w:val="20"/>
-          <w:szCs w:val="20"/>
-          <w:lang w:eastAsia="en-US"/>
-        </w:rPr>
-        <w:t>StudentMobileApp</w:t>
-      </w:r>
-      <w:proofErr w:type="spellEnd"/>
-      <w:r>
-        <w:rPr>
-          <w:rFonts w:ascii="Courier New" w:eastAsia="Times New Roman" w:hAnsi="Courier New" w:cs="Courier New"/>
-          <w:kern w:val="0"/>
-          <w:sz w:val="20"/>
-          <w:szCs w:val="20"/>
-          <w:lang w:eastAsia="en-US"/>
-        </w:rPr>
-        <w:t>/bin/Release/net8.0-android/</w:t>
+        <w:t>/StudentMobileApp/bin/Release/net8.0-android/</w:t>
       </w:r>
       <w:r>
         <w:rPr>
@@ -9453,7 +9192,6 @@
         </w:rPr>
         <w:t xml:space="preserve">Rename it to </w:t>
       </w:r>
-      <w:proofErr w:type="spellStart"/>
       <w:r>
         <w:rPr>
           <w:rFonts w:ascii="Courier New" w:eastAsia="Times New Roman" w:hAnsi="Courier New" w:cs="Courier New"/>
@@ -9464,7 +9202,6 @@
         </w:rPr>
         <w:t>StudentMobileApp.apk</w:t>
       </w:r>
-      <w:proofErr w:type="spellEnd"/>
       <w:r>
         <w:rPr>
           <w:rFonts w:ascii="Times New Roman" w:eastAsia="Times New Roman" w:hAnsi="Times New Roman" w:cs="Times New Roman"/>
@@ -9578,20 +9315,8 @@
           <w:szCs w:val="20"/>
           <w:lang w:eastAsia="en-US"/>
         </w:rPr>
-        <w:t>git add public/</w:t>
-      </w:r>
-      <w:proofErr w:type="spellStart"/>
-      <w:r>
-        <w:rPr>
-          <w:rFonts w:ascii="Courier New" w:eastAsia="Times New Roman" w:hAnsi="Courier New" w:cs="Courier New"/>
-          <w:kern w:val="0"/>
-          <w:sz w:val="20"/>
-          <w:szCs w:val="20"/>
-          <w:lang w:eastAsia="en-US"/>
-        </w:rPr>
-        <w:t>StudentMobileApp.apk</w:t>
-      </w:r>
-      <w:proofErr w:type="spellEnd"/>
+        <w:t>git add public/StudentMobileApp.apk</w:t>
+      </w:r>
     </w:p>
     <w:p>
       <w:pPr>
@@ -9722,7 +9447,7 @@
           <w:lang w:eastAsia="en-US"/>
         </w:rPr>
         <w:pict w14:anchorId="6DBAAE31">
-          <v:rect id="_x0000_i1803" style="width:0;height:1.5pt" o:hralign="center" o:hrstd="t" o:hr="t" fillcolor="#a0a0a0" stroked="f"/>
+          <v:rect id="_x0000_i1030" style="width:0;height:1.5pt" o:hralign="center" o:hrstd="t" o:hr="t" fillcolor="#a0a0a0" stroked="f"/>
         </w:pict>
       </w:r>
     </w:p>
@@ -9859,20 +9584,8 @@
           <w:szCs w:val="20"/>
           <w:lang w:eastAsia="en-US"/>
         </w:rPr>
-        <w:t>fix/</w:t>
-      </w:r>
-      <w:proofErr w:type="spellStart"/>
-      <w:r>
-        <w:rPr>
-          <w:rFonts w:ascii="Courier New" w:eastAsia="Times New Roman" w:hAnsi="Courier New" w:cs="Courier New"/>
-          <w:kern w:val="0"/>
-          <w:sz w:val="20"/>
-          <w:szCs w:val="20"/>
-          <w:lang w:eastAsia="en-US"/>
-        </w:rPr>
-        <w:t>ui</w:t>
-      </w:r>
-      <w:proofErr w:type="spellEnd"/>
+        <w:t>fix/ui</w:t>
+      </w:r>
       <w:r>
         <w:rPr>
           <w:rFonts w:ascii="Times New Roman" w:eastAsia="Times New Roman" w:hAnsi="Times New Roman" w:cs="Times New Roman"/>
@@ -10319,17 +10032,9 @@
               <w:rPr>
                 <w:rStyle w:val="HTMLCode"/>
               </w:rPr>
-              <w:t>Resources/</w:t>
-            </w:r>
-            <w:proofErr w:type="spellStart"/>
-            <w:r>
-              <w:rPr>
-                <w:rStyle w:val="HTMLCode"/>
-              </w:rPr>
-              <w:t>AppIcon</w:t>
+              <w:t>Resources/AppIcon</w:t>
             </w:r>
             <w:bookmarkEnd w:id="36"/>
-            <w:proofErr w:type="spellEnd"/>
           </w:p>
         </w:tc>
         <w:tc>
@@ -10612,16 +10317,8 @@
               <w:rPr>
                 <w:rStyle w:val="HTMLCode"/>
               </w:rPr>
-              <w:t>Resources/Styles/</w:t>
-            </w:r>
-            <w:proofErr w:type="spellStart"/>
-            <w:r>
-              <w:rPr>
-                <w:rStyle w:val="HTMLCode"/>
-              </w:rPr>
-              <w:t>Colors.xaml</w:t>
-            </w:r>
-            <w:proofErr w:type="spellEnd"/>
+              <w:t>Resources/Styles/Colors.xaml</w:t>
+            </w:r>
             <w:r>
               <w:t xml:space="preserve"> and </w:t>
             </w:r>
@@ -10637,7 +10334,6 @@
               </w:rPr>
               <w:t xml:space="preserve"> </w:t>
             </w:r>
-            <w:proofErr w:type="spellStart"/>
             <w:r>
               <w:rPr>
                 <w:rStyle w:val="HTMLCode"/>
@@ -10645,7 +10341,6 @@
               <w:t>xaml</w:t>
             </w:r>
             <w:bookmarkEnd w:id="45"/>
-            <w:proofErr w:type="spellEnd"/>
           </w:p>
         </w:tc>
         <w:tc>
@@ -10734,7 +10429,6 @@
             <w:r>
               <w:t xml:space="preserve">Adjust logic in </w:t>
             </w:r>
-            <w:proofErr w:type="spellStart"/>
             <w:r>
               <w:rPr>
                 <w:rStyle w:val="HTMLCode"/>
@@ -10742,7 +10436,6 @@
               <w:t>ValidationHelper.cs</w:t>
             </w:r>
             <w:bookmarkEnd w:id="48"/>
-            <w:proofErr w:type="spellEnd"/>
           </w:p>
         </w:tc>
         <w:tc>
@@ -11381,7 +11074,6 @@
         </w:rPr>
         <w:t xml:space="preserve">Locate the downloaded </w:t>
       </w:r>
-      <w:proofErr w:type="spellStart"/>
       <w:r>
         <w:rPr>
           <w:rFonts w:ascii="Courier New" w:eastAsia="Times New Roman" w:hAnsi="Courier New" w:cs="Courier New"/>
@@ -11392,7 +11084,6 @@
         </w:rPr>
         <w:t>StudentMobileApp.apk</w:t>
       </w:r>
-      <w:proofErr w:type="spellEnd"/>
       <w:r>
         <w:rPr>
           <w:rFonts w:ascii="Times New Roman" w:eastAsia="Times New Roman" w:hAnsi="Times New Roman" w:cs="Times New Roman"/>
@@ -11481,7 +11172,7 @@
           <w:lang w:eastAsia="en-US"/>
         </w:rPr>
         <w:pict w14:anchorId="25C171A9">
-          <v:rect id="_x0000_i1804" style="width:0;height:1.5pt" o:hralign="center" o:hrstd="t" o:hr="t" fillcolor="#a0a0a0" stroked="f"/>
+          <v:rect id="_x0000_i1031" style="width:0;height:1.5pt" o:hralign="center" o:hrstd="t" o:hr="t" fillcolor="#a0a0a0" stroked="f"/>
         </w:pict>
       </w:r>
     </w:p>
@@ -11679,7 +11370,7 @@
         </w:rPr>
         <w:lastRenderedPageBreak/>
         <w:pict w14:anchorId="09322D46">
-          <v:rect id="_x0000_i1812" style="width:0;height:1.5pt" o:hralign="center" o:hrstd="t" o:hr="t" fillcolor="#a0a0a0" stroked="f"/>
+          <v:rect id="_x0000_i1032" style="width:0;height:1.5pt" o:hralign="center" o:hrstd="t" o:hr="t" fillcolor="#a0a0a0" stroked="f"/>
         </w:pict>
       </w:r>
     </w:p>
@@ -11946,7 +11637,7 @@
           <w:lang w:eastAsia="en-US"/>
         </w:rPr>
         <w:pict w14:anchorId="64FF97D7">
-          <v:rect id="_x0000_i1805" style="width:0;height:1.5pt" o:hralign="center" o:hrstd="t" o:hr="t" fillcolor="#a0a0a0" stroked="f"/>
+          <v:rect id="_x0000_i1033" style="width:0;height:1.5pt" o:hralign="center" o:hrstd="t" o:hr="t" fillcolor="#a0a0a0" stroked="f"/>
         </w:pict>
       </w:r>
     </w:p>
@@ -12249,7 +11940,6 @@
         </w:rPr>
         <w:t xml:space="preserve"> button to change details or </w:t>
       </w:r>
-      <w:proofErr w:type="gramStart"/>
       <w:r>
         <w:rPr>
           <w:rFonts w:ascii="Times New Roman" w:eastAsia="Times New Roman" w:hAnsi="Times New Roman" w:cs="Times New Roman"/>
@@ -12260,7 +11950,6 @@
         </w:rPr>
         <w:t>Delete</w:t>
       </w:r>
-      <w:proofErr w:type="gramEnd"/>
       <w:r>
         <w:rPr>
           <w:rFonts w:ascii="Times New Roman" w:eastAsia="Times New Roman" w:hAnsi="Times New Roman" w:cs="Times New Roman"/>
@@ -12309,7 +11998,7 @@
           <w:lang w:eastAsia="en-US"/>
         </w:rPr>
         <w:pict w14:anchorId="3C7102E6">
-          <v:rect id="_x0000_i1806" style="width:0;height:1.5pt" o:hralign="center" o:hrstd="t" o:hr="t" fillcolor="#a0a0a0" stroked="f"/>
+          <v:rect id="_x0000_i1034" style="width:0;height:1.5pt" o:hralign="center" o:hrstd="t" o:hr="t" fillcolor="#a0a0a0" stroked="f"/>
         </w:pict>
       </w:r>
     </w:p>
@@ -12673,7 +12362,6 @@
         </w:rPr>
         <w:t xml:space="preserve"> to update details or </w:t>
       </w:r>
-      <w:proofErr w:type="gramStart"/>
       <w:r>
         <w:rPr>
           <w:rFonts w:ascii="Times New Roman" w:eastAsia="Times New Roman" w:hAnsi="Times New Roman" w:cs="Times New Roman"/>
@@ -12684,7 +12372,6 @@
         </w:rPr>
         <w:t>Delete</w:t>
       </w:r>
-      <w:proofErr w:type="gramEnd"/>
       <w:r>
         <w:rPr>
           <w:rFonts w:ascii="Times New Roman" w:eastAsia="Times New Roman" w:hAnsi="Times New Roman" w:cs="Times New Roman"/>
@@ -12733,7 +12420,7 @@
           <w:lang w:eastAsia="en-US"/>
         </w:rPr>
         <w:pict w14:anchorId="56890BB1">
-          <v:rect id="_x0000_i1807" style="width:0;height:1.5pt" o:hralign="center" o:hrstd="t" o:hr="t" fillcolor="#a0a0a0" stroked="f"/>
+          <v:rect id="_x0000_i1035" style="width:0;height:1.5pt" o:hralign="center" o:hrstd="t" o:hr="t" fillcolor="#a0a0a0" stroked="f"/>
         </w:pict>
       </w:r>
     </w:p>
@@ -12976,7 +12663,7 @@
           <w:lang w:eastAsia="en-US"/>
         </w:rPr>
         <w:pict w14:anchorId="629272D8">
-          <v:rect id="_x0000_i1808" style="width:0;height:1.5pt" o:hralign="center" o:hrstd="t" o:hr="t" fillcolor="#a0a0a0" stroked="f"/>
+          <v:rect id="_x0000_i1036" style="width:0;height:1.5pt" o:hralign="center" o:hrstd="t" o:hr="t" fillcolor="#a0a0a0" stroked="f"/>
         </w:pict>
       </w:r>
     </w:p>
@@ -13111,7 +12798,7 @@
           <w:lang w:eastAsia="en-US"/>
         </w:rPr>
         <w:pict w14:anchorId="274CB7BD">
-          <v:rect id="_x0000_i1809" style="width:0;height:1.5pt" o:hralign="center" o:hrstd="t" o:hr="t" fillcolor="#a0a0a0" stroked="f"/>
+          <v:rect id="_x0000_i1037" style="width:0;height:1.5pt" o:hralign="center" o:hrstd="t" o:hr="t" fillcolor="#a0a0a0" stroked="f"/>
         </w:pict>
       </w:r>
     </w:p>
@@ -13423,7 +13110,7 @@
           <w:lang w:eastAsia="en-US"/>
         </w:rPr>
         <w:pict w14:anchorId="45319D62">
-          <v:rect id="_x0000_i1810" style="width:0;height:1.5pt" o:hralign="center" o:hrstd="t" o:hr="t" fillcolor="#a0a0a0" stroked="f"/>
+          <v:rect id="_x0000_i1038" style="width:0;height:1.5pt" o:hralign="center" o:hrstd="t" o:hr="t" fillcolor="#a0a0a0" stroked="f"/>
         </w:pict>
       </w:r>
     </w:p>
@@ -13546,7 +13233,7 @@
           <w:lang w:eastAsia="en-US"/>
         </w:rPr>
         <w:pict w14:anchorId="1B6F9CA2">
-          <v:rect id="_x0000_i1811" style="width:0;height:1.5pt" o:hralign="center" o:hrstd="t" o:hr="t" fillcolor="#a0a0a0" stroked="f"/>
+          <v:rect id="_x0000_i1039" style="width:0;height:1.5pt" o:hralign="center" o:hrstd="t" o:hr="t" fillcolor="#a0a0a0" stroked="f"/>
         </w:pict>
       </w:r>
     </w:p>
@@ -13712,13 +13399,8 @@
                 <w:lang w:eastAsia="en-US"/>
               </w:rPr>
             </w:pPr>
-            <w:proofErr w:type="gramStart"/>
-            <w:r>
-              <w:t>Unknown-sources</w:t>
-            </w:r>
-            <w:proofErr w:type="gramEnd"/>
-            <w:r>
-              <w:t xml:space="preserve"> disabled</w:t>
+            <w:r>
+              <w:t>Unknown-sources disabled</w:t>
             </w:r>
           </w:p>
         </w:tc>
@@ -14077,7 +13759,7 @@
           <w:lang w:eastAsia="en-US"/>
         </w:rPr>
         <w:pict w14:anchorId="433F4113">
-          <v:rect id="_x0000_i1813" style="width:426.8pt;height:1.85pt" o:hrpct="988" o:hralign="center" o:hrstd="t" o:hr="t" fillcolor="#a0a0a0" stroked="f"/>
+          <v:rect id="_x0000_i1040" style="width:426.8pt;height:1.85pt" o:hrpct="988" o:hralign="center" o:hrstd="t" o:hr="t" fillcolor="#a0a0a0" stroked="f"/>
         </w:pict>
       </w:r>
     </w:p>
@@ -14115,11 +13797,6 @@
       <w:pPr>
         <w:spacing w:before="100" w:beforeAutospacing="1" w:after="100" w:afterAutospacing="1" w:line="240" w:lineRule="auto"/>
         <w:ind w:firstLine="0"/>
-        <w:rPr>
-          <w:rFonts w:ascii="Times New Roman" w:eastAsia="Times New Roman" w:hAnsi="Times New Roman" w:cs="Times New Roman"/>
-          <w:kern w:val="0"/>
-          <w:lang w:eastAsia="en-US"/>
-        </w:rPr>
       </w:pPr>
       <w:r>
         <w:rPr>
@@ -14242,31 +13919,60 @@
             <w:u w:val="single"/>
             <w:lang w:eastAsia="en-US"/>
           </w:rPr>
-          <w:t xml:space="preserve">GitLab – </w:t>
-        </w:r>
-        <w:proofErr w:type="spellStart"/>
-        <w:r>
-          <w:rPr>
-            <w:rFonts w:ascii="Times New Roman" w:eastAsia="Times New Roman" w:hAnsi="Times New Roman" w:cs="Times New Roman"/>
-            <w:color w:val="0000FF"/>
-            <w:kern w:val="0"/>
-            <w:u w:val="single"/>
-            <w:lang w:eastAsia="en-US"/>
-          </w:rPr>
-          <w:t>StudentMobileApp</w:t>
-        </w:r>
-        <w:proofErr w:type="spellEnd"/>
-        <w:r>
-          <w:rPr>
-            <w:rFonts w:ascii="Times New Roman" w:eastAsia="Times New Roman" w:hAnsi="Times New Roman" w:cs="Times New Roman"/>
-            <w:color w:val="0000FF"/>
-            <w:kern w:val="0"/>
-            <w:u w:val="single"/>
-            <w:lang w:eastAsia="en-US"/>
-          </w:rPr>
-          <w:t xml:space="preserve"> Project</w:t>
+          <w:t>GitLab – StudentMobileApp Project</w:t>
         </w:r>
       </w:hyperlink>
+    </w:p>
+    <w:p>
+      <w:pPr>
+        <w:spacing w:before="100" w:beforeAutospacing="1" w:after="100" w:afterAutospacing="1" w:line="240" w:lineRule="auto"/>
+        <w:ind w:firstLine="0"/>
+        <w:rPr>
+          <w:rFonts w:ascii="Times New Roman" w:eastAsia="Times New Roman" w:hAnsi="Times New Roman" w:cs="Times New Roman"/>
+          <w:color w:val="FF0000"/>
+          <w:kern w:val="0"/>
+          <w:lang w:eastAsia="en-US"/>
+        </w:rPr>
+      </w:pPr>
+      <w:r>
+        <w:rPr>
+          <w:rFonts w:ascii="Times New Roman" w:eastAsia="Times New Roman" w:hAnsi="Times New Roman" w:cs="Times New Roman"/>
+          <w:color w:val="FF0000"/>
+          <w:kern w:val="0"/>
+          <w:lang w:eastAsia="en-US"/>
+        </w:rPr>
+        <w:t>F.  Acknowledge sources, using in-text citations and references, for content that is quoted, paraphrased, or summarized.</w:t>
+      </w:r>
+    </w:p>
+    <w:p>
+      <w:pPr>
+        <w:spacing w:before="100" w:beforeAutospacing="1" w:after="100" w:afterAutospacing="1" w:line="240" w:lineRule="auto"/>
+        <w:ind w:firstLine="0"/>
+        <w:rPr>
+          <w:rFonts w:ascii="Times New Roman" w:eastAsia="Times New Roman" w:hAnsi="Times New Roman" w:cs="Times New Roman"/>
+          <w:kern w:val="0"/>
+          <w:lang w:eastAsia="en-US"/>
+        </w:rPr>
+      </w:pPr>
+      <w:r>
+        <w:rPr>
+          <w:rFonts w:ascii="Times New Roman" w:eastAsia="Times New Roman" w:hAnsi="Times New Roman" w:cs="Times New Roman"/>
+          <w:kern w:val="0"/>
+          <w:lang w:eastAsia="en-US"/>
+        </w:rPr>
+        <w:t>No outside sources used</w:t>
+      </w:r>
+    </w:p>
+    <w:p>
+      <w:pPr>
+        <w:spacing w:before="100" w:beforeAutospacing="1" w:after="100" w:afterAutospacing="1" w:line="240" w:lineRule="auto"/>
+        <w:ind w:firstLine="0"/>
+        <w:rPr>
+          <w:rFonts w:ascii="Times New Roman" w:eastAsia="Times New Roman" w:hAnsi="Times New Roman" w:cs="Times New Roman"/>
+          <w:kern w:val="0"/>
+          <w:lang w:eastAsia="en-US"/>
+        </w:rPr>
+      </w:pPr>
     </w:p>
     <w:p>
       <w:pPr>
@@ -25951,6 +25657,8 @@
     <w:rsid w:val="00C8613B"/>
     <w:rsid w:val="00D169B5"/>
     <w:rsid w:val="00F3775A"/>
+    <w:rsid w:val="00F667C6"/>
+    <w:rsid w:val="00FB4485"/>
   </w:rsids>
   <m:mathPr>
     <m:mathFont m:val="Cambria Math"/>

</xml_diff>